<commit_message>
Mise en page rapport tp1
</commit_message>
<xml_diff>
--- a/PA_report_tp1.docx
+++ b/PA_report_tp1.docx
@@ -3,16 +3,106 @@
 <w:document xmlns:wpc="http://schemas.microsoft.com/office/word/2010/wordprocessingCanvas" xmlns:cx="http://schemas.microsoft.com/office/drawing/2014/chartex" xmlns:cx1="http://schemas.microsoft.com/office/drawing/2015/9/8/chartex" xmlns:cx2="http://schemas.microsoft.com/office/drawing/2015/10/21/chartex" xmlns:cx3="http://schemas.microsoft.com/office/drawing/2016/5/9/chartex" xmlns:cx4="http://schemas.microsoft.com/office/drawing/2016/5/10/chartex" xmlns:cx5="http://schemas.microsoft.com/office/drawing/2016/5/11/chartex" xmlns:cx6="http://schemas.microsoft.com/office/drawing/2016/5/12/chartex" xmlns:cx7="http://schemas.microsoft.com/office/drawing/2016/5/13/chartex" xmlns:cx8="http://schemas.microsoft.com/office/drawing/2016/5/14/chartex" xmlns:mc="http://schemas.openxmlformats.org/markup-compatibility/2006" xmlns:aink="http://schemas.microsoft.com/office/drawing/2016/ink" xmlns:am3d="http://schemas.microsoft.com/office/drawing/2017/model3d" xmlns:o="urn:schemas-microsoft-com:office:office" xmlns:r="http://schemas.openxmlformats.org/officeDocument/2006/relationships" xmlns:m="http://schemas.openxmlformats.org/officeDocument/2006/math" xmlns:v="urn:schemas-microsoft-com:vml" xmlns:wp14="http://schemas.microsoft.com/office/word/2010/wordprocessingDrawing" xmlns:wp="http://schemas.openxmlformats.org/drawingml/2006/wordprocessingDrawing" xmlns:w10="urn:schemas-microsoft-com:office:word" xmlns:w="http://schemas.openxmlformats.org/wordprocessingml/2006/main" xmlns:w14="http://schemas.microsoft.com/office/word/2010/wordml" xmlns:w15="http://schemas.microsoft.com/office/word/2012/wordml" xmlns:w16cex="http://schemas.microsoft.com/office/word/2018/wordml/cex" xmlns:w16cid="http://schemas.microsoft.com/office/word/2016/wordml/cid" xmlns:w16="http://schemas.microsoft.com/office/word/2018/wordml" xmlns:w16se="http://schemas.microsoft.com/office/word/2015/wordml/symex" xmlns:wpg="http://schemas.microsoft.com/office/word/2010/wordprocessingGroup" xmlns:wpi="http://schemas.microsoft.com/office/word/2010/wordprocessingInk" xmlns:wne="http://schemas.microsoft.com/office/word/2006/wordml" xmlns:wps="http://schemas.microsoft.com/office/word/2010/wordprocessingShape" mc:Ignorable="w14 w15 w16se w16cid w16 w16cex wp14">
   <w:body>
     <w:p>
-      <w:r>
-        <w:t>PA</w:t>
-      </w:r>
-    </w:p>
-    <w:p/>
-    <w:p/>
-    <w:p/>
-    <w:p>
-      <w:r>
-        <w:t>Rapport</w:t>
+      <w:pPr>
+        <w:jc w:val="right"/>
+      </w:pPr>
+      <w:r>
+        <w:t>Berthier Pierre-Antoine</w:t>
+      </w:r>
+    </w:p>
+    <w:p/>
+    <w:p/>
+    <w:p/>
+    <w:p>
+      <w:pPr>
+        <w:jc w:val="center"/>
+        <w:rPr>
+          <w:sz w:val="48"/>
+          <w:szCs w:val="48"/>
+        </w:rPr>
+      </w:pPr>
+    </w:p>
+    <w:p>
+      <w:pPr>
+        <w:jc w:val="center"/>
+        <w:rPr>
+          <w:sz w:val="48"/>
+          <w:szCs w:val="48"/>
+        </w:rPr>
+      </w:pPr>
+    </w:p>
+    <w:p>
+      <w:pPr>
+        <w:jc w:val="center"/>
+        <w:rPr>
+          <w:sz w:val="48"/>
+          <w:szCs w:val="48"/>
+        </w:rPr>
+      </w:pPr>
+    </w:p>
+    <w:p>
+      <w:pPr>
+        <w:jc w:val="center"/>
+        <w:rPr>
+          <w:sz w:val="48"/>
+          <w:szCs w:val="48"/>
+        </w:rPr>
+      </w:pPr>
+    </w:p>
+    <w:p>
+      <w:pPr>
+        <w:jc w:val="center"/>
+        <w:rPr>
+          <w:sz w:val="48"/>
+          <w:szCs w:val="48"/>
+        </w:rPr>
+      </w:pPr>
+    </w:p>
+    <w:p>
+      <w:pPr>
+        <w:jc w:val="center"/>
+        <w:rPr>
+          <w:sz w:val="48"/>
+          <w:szCs w:val="48"/>
+        </w:rPr>
+      </w:pPr>
+      <w:r>
+        <w:rPr>
+          <w:sz w:val="48"/>
+          <w:szCs w:val="48"/>
+        </w:rPr>
+        <w:t>Rapport TP1</w:t>
+      </w:r>
+    </w:p>
+    <w:p/>
+    <w:p/>
+    <w:p/>
+    <w:p/>
+    <w:p/>
+    <w:p/>
+    <w:p/>
+    <w:p/>
+    <w:p/>
+    <w:p/>
+    <w:p/>
+    <w:p/>
+    <w:p/>
+    <w:p/>
+    <w:p/>
+    <w:p>
+      <w:r>
+        <w:br w:type="page"/>
+      </w:r>
+    </w:p>
+    <w:p>
+      <w:proofErr w:type="spellStart"/>
+      <w:r>
+        <w:lastRenderedPageBreak/>
+        <w:t>a.b.c.d.e.f.g.h.i.j.k.l</w:t>
+      </w:r>
+      <w:proofErr w:type="spellEnd"/>
+      <w:r>
+        <w:t>.</w:t>
       </w:r>
     </w:p>
     <w:p/>
@@ -23,9 +113,17 @@
           <w:noProof/>
         </w:rPr>
         <w:drawing>
-          <wp:inline distT="0" distB="0" distL="0" distR="0" wp14:anchorId="085B38E9" wp14:editId="2EA308EE">
+          <wp:anchor distT="0" distB="0" distL="114300" distR="114300" simplePos="0" relativeHeight="251659264" behindDoc="0" locked="0" layoutInCell="1" allowOverlap="1" wp14:anchorId="085B38E9" wp14:editId="222AF58A">
+            <wp:simplePos x="0" y="0"/>
+            <wp:positionH relativeFrom="column">
+              <wp:posOffset>719455</wp:posOffset>
+            </wp:positionH>
+            <wp:positionV relativeFrom="paragraph">
+              <wp:posOffset>161290</wp:posOffset>
+            </wp:positionV>
             <wp:extent cx="4104731" cy="3143250"/>
             <wp:effectExtent l="0" t="0" r="0" b="0"/>
+            <wp:wrapNone/>
             <wp:docPr id="1" name="Image 1"/>
             <wp:cNvGraphicFramePr>
               <a:graphicFrameLocks xmlns:a="http://schemas.openxmlformats.org/drawingml/2006/main" noChangeAspect="1"/>
@@ -38,7 +136,13 @@
                     <pic:cNvPicPr/>
                   </pic:nvPicPr>
                   <pic:blipFill>
-                    <a:blip r:embed="rId4"/>
+                    <a:blip r:embed="rId4">
+                      <a:extLst>
+                        <a:ext uri="{28A0092B-C50C-407E-A947-70E740481C1C}">
+                          <a14:useLocalDpi xmlns:a14="http://schemas.microsoft.com/office/drawing/2010/main" val="0"/>
+                        </a:ext>
+                      </a:extLst>
+                    </a:blip>
                     <a:stretch>
                       <a:fillRect/>
                     </a:stretch>
@@ -46,7 +150,7 @@
                   <pic:spPr>
                     <a:xfrm>
                       <a:off x="0" y="0"/>
-                      <a:ext cx="4108842" cy="3146398"/>
+                      <a:ext cx="4104731" cy="3143250"/>
                     </a:xfrm>
                     <a:prstGeom prst="rect">
                       <a:avLst/>
@@ -55,17 +159,39 @@
                 </pic:pic>
               </a:graphicData>
             </a:graphic>
-          </wp:inline>
+          </wp:anchor>
         </w:drawing>
       </w:r>
+    </w:p>
+    <w:p/>
+    <w:p/>
+    <w:p/>
+    <w:p/>
+    <w:p/>
+    <w:p/>
+    <w:p/>
+    <w:p/>
+    <w:p/>
+    <w:p/>
+    <w:p/>
+    <w:p/>
+    <w:p>
       <w:r>
         <w:rPr>
           <w:noProof/>
         </w:rPr>
         <w:drawing>
-          <wp:inline distT="0" distB="0" distL="0" distR="0" wp14:anchorId="3F9A5479" wp14:editId="1EA780C6">
-            <wp:extent cx="3439482" cy="3476625"/>
-            <wp:effectExtent l="0" t="0" r="8890" b="0"/>
+          <wp:anchor distT="0" distB="0" distL="114300" distR="114300" simplePos="0" relativeHeight="251660288" behindDoc="0" locked="0" layoutInCell="1" allowOverlap="1" wp14:anchorId="3F9A5479" wp14:editId="2AC7FD3F">
+            <wp:simplePos x="0" y="0"/>
+            <wp:positionH relativeFrom="column">
+              <wp:posOffset>1052830</wp:posOffset>
+            </wp:positionH>
+            <wp:positionV relativeFrom="paragraph">
+              <wp:posOffset>219075</wp:posOffset>
+            </wp:positionV>
+            <wp:extent cx="3439160" cy="3476625"/>
+            <wp:effectExtent l="0" t="0" r="8890" b="9525"/>
+            <wp:wrapNone/>
             <wp:docPr id="2" name="Image 2"/>
             <wp:cNvGraphicFramePr>
               <a:graphicFrameLocks xmlns:a="http://schemas.openxmlformats.org/drawingml/2006/main" noChangeAspect="1"/>
@@ -78,7 +204,13 @@
                     <pic:cNvPicPr/>
                   </pic:nvPicPr>
                   <pic:blipFill>
-                    <a:blip r:embed="rId5"/>
+                    <a:blip r:embed="rId5">
+                      <a:extLst>
+                        <a:ext uri="{28A0092B-C50C-407E-A947-70E740481C1C}">
+                          <a14:useLocalDpi xmlns:a14="http://schemas.microsoft.com/office/drawing/2010/main" val="0"/>
+                        </a:ext>
+                      </a:extLst>
+                    </a:blip>
                     <a:stretch>
                       <a:fillRect/>
                     </a:stretch>
@@ -86,7 +218,7 @@
                   <pic:spPr>
                     <a:xfrm>
                       <a:off x="0" y="0"/>
-                      <a:ext cx="3442009" cy="3479180"/>
+                      <a:ext cx="3439160" cy="3476625"/>
                     </a:xfrm>
                     <a:prstGeom prst="rect">
                       <a:avLst/>
@@ -95,10 +227,24 @@
                 </pic:pic>
               </a:graphicData>
             </a:graphic>
-          </wp:inline>
+          </wp:anchor>
         </w:drawing>
       </w:r>
     </w:p>
+    <w:p/>
+    <w:p/>
+    <w:p/>
+    <w:p/>
+    <w:p/>
+    <w:p/>
+    <w:p/>
+    <w:p/>
+    <w:p/>
+    <w:p/>
+    <w:p/>
+    <w:p/>
+    <w:p/>
+    <w:p/>
     <w:p>
       <w:r>
         <w:rPr>
@@ -106,9 +252,86 @@
         </w:rPr>
         <w:lastRenderedPageBreak/>
         <w:drawing>
-          <wp:inline distT="0" distB="0" distL="0" distR="0" wp14:anchorId="1B03E51A" wp14:editId="7F78E09F">
+          <wp:anchor distT="0" distB="0" distL="114300" distR="114300" simplePos="0" relativeHeight="251662336" behindDoc="0" locked="0" layoutInCell="1" allowOverlap="1" wp14:anchorId="2BA57682" wp14:editId="09AF9BFE">
+            <wp:simplePos x="0" y="0"/>
+            <wp:positionH relativeFrom="column">
+              <wp:posOffset>1167130</wp:posOffset>
+            </wp:positionH>
+            <wp:positionV relativeFrom="paragraph">
+              <wp:posOffset>163830</wp:posOffset>
+            </wp:positionV>
+            <wp:extent cx="3476625" cy="3067050"/>
+            <wp:effectExtent l="0" t="0" r="9525" b="0"/>
+            <wp:wrapNone/>
+            <wp:docPr id="4" name="Image 4"/>
+            <wp:cNvGraphicFramePr>
+              <a:graphicFrameLocks xmlns:a="http://schemas.openxmlformats.org/drawingml/2006/main" noChangeAspect="1"/>
+            </wp:cNvGraphicFramePr>
+            <a:graphic xmlns:a="http://schemas.openxmlformats.org/drawingml/2006/main">
+              <a:graphicData uri="http://schemas.openxmlformats.org/drawingml/2006/picture">
+                <pic:pic xmlns:pic="http://schemas.openxmlformats.org/drawingml/2006/picture">
+                  <pic:nvPicPr>
+                    <pic:cNvPr id="1" name=""/>
+                    <pic:cNvPicPr/>
+                  </pic:nvPicPr>
+                  <pic:blipFill>
+                    <a:blip r:embed="rId6">
+                      <a:extLst>
+                        <a:ext uri="{28A0092B-C50C-407E-A947-70E740481C1C}">
+                          <a14:useLocalDpi xmlns:a14="http://schemas.microsoft.com/office/drawing/2010/main" val="0"/>
+                        </a:ext>
+                      </a:extLst>
+                    </a:blip>
+                    <a:stretch>
+                      <a:fillRect/>
+                    </a:stretch>
+                  </pic:blipFill>
+                  <pic:spPr>
+                    <a:xfrm>
+                      <a:off x="0" y="0"/>
+                      <a:ext cx="3476625" cy="3067050"/>
+                    </a:xfrm>
+                    <a:prstGeom prst="rect">
+                      <a:avLst/>
+                    </a:prstGeom>
+                  </pic:spPr>
+                </pic:pic>
+              </a:graphicData>
+            </a:graphic>
+          </wp:anchor>
+        </w:drawing>
+      </w:r>
+    </w:p>
+    <w:p/>
+    <w:p/>
+    <w:p/>
+    <w:p/>
+    <w:p/>
+    <w:p/>
+    <w:p/>
+    <w:p/>
+    <w:p/>
+    <w:p/>
+    <w:p/>
+    <w:p/>
+    <w:p/>
+    <w:p>
+      <w:r>
+        <w:rPr>
+          <w:noProof/>
+        </w:rPr>
+        <w:drawing>
+          <wp:anchor distT="0" distB="0" distL="114300" distR="114300" simplePos="0" relativeHeight="251661312" behindDoc="0" locked="0" layoutInCell="1" allowOverlap="1" wp14:anchorId="1B03E51A" wp14:editId="5379BA45">
+            <wp:simplePos x="0" y="0"/>
+            <wp:positionH relativeFrom="column">
+              <wp:posOffset>100330</wp:posOffset>
+            </wp:positionH>
+            <wp:positionV relativeFrom="paragraph">
+              <wp:posOffset>251460</wp:posOffset>
+            </wp:positionV>
             <wp:extent cx="5760720" cy="4079240"/>
             <wp:effectExtent l="0" t="0" r="0" b="0"/>
+            <wp:wrapNone/>
             <wp:docPr id="3" name="Image 3"/>
             <wp:cNvGraphicFramePr>
               <a:graphicFrameLocks xmlns:a="http://schemas.openxmlformats.org/drawingml/2006/main" noChangeAspect="1"/>
@@ -121,7 +344,13 @@
                     <pic:cNvPicPr/>
                   </pic:nvPicPr>
                   <pic:blipFill>
-                    <a:blip r:embed="rId6"/>
+                    <a:blip r:embed="rId7">
+                      <a:extLst>
+                        <a:ext uri="{28A0092B-C50C-407E-A947-70E740481C1C}">
+                          <a14:useLocalDpi xmlns:a14="http://schemas.microsoft.com/office/drawing/2010/main" val="0"/>
+                        </a:ext>
+                      </a:extLst>
+                    </a:blip>
                     <a:stretch>
                       <a:fillRect/>
                     </a:stretch>
@@ -138,54 +367,24 @@
                 </pic:pic>
               </a:graphicData>
             </a:graphic>
-          </wp:inline>
+          </wp:anchor>
         </w:drawing>
       </w:r>
     </w:p>
     <w:p/>
     <w:p/>
-    <w:p>
-      <w:r>
-        <w:rPr>
-          <w:noProof/>
-        </w:rPr>
-        <w:drawing>
-          <wp:inline distT="0" distB="0" distL="0" distR="0" wp14:anchorId="2BA57682" wp14:editId="05C020B6">
-            <wp:extent cx="3476625" cy="3067050"/>
-            <wp:effectExtent l="0" t="0" r="9525" b="0"/>
-            <wp:docPr id="4" name="Image 4"/>
-            <wp:cNvGraphicFramePr>
-              <a:graphicFrameLocks xmlns:a="http://schemas.openxmlformats.org/drawingml/2006/main" noChangeAspect="1"/>
-            </wp:cNvGraphicFramePr>
-            <a:graphic xmlns:a="http://schemas.openxmlformats.org/drawingml/2006/main">
-              <a:graphicData uri="http://schemas.openxmlformats.org/drawingml/2006/picture">
-                <pic:pic xmlns:pic="http://schemas.openxmlformats.org/drawingml/2006/picture">
-                  <pic:nvPicPr>
-                    <pic:cNvPr id="1" name=""/>
-                    <pic:cNvPicPr/>
-                  </pic:nvPicPr>
-                  <pic:blipFill>
-                    <a:blip r:embed="rId7"/>
-                    <a:stretch>
-                      <a:fillRect/>
-                    </a:stretch>
-                  </pic:blipFill>
-                  <pic:spPr>
-                    <a:xfrm>
-                      <a:off x="0" y="0"/>
-                      <a:ext cx="3476625" cy="3067050"/>
-                    </a:xfrm>
-                    <a:prstGeom prst="rect">
-                      <a:avLst/>
-                    </a:prstGeom>
-                  </pic:spPr>
-                </pic:pic>
-              </a:graphicData>
-            </a:graphic>
-          </wp:inline>
-        </w:drawing>
-      </w:r>
-    </w:p>
+    <w:p/>
+    <w:p/>
+    <w:p/>
+    <w:p/>
+    <w:p/>
+    <w:p/>
+    <w:p/>
+    <w:p/>
+    <w:p/>
+    <w:p/>
+    <w:p/>
+    <w:p/>
     <w:p/>
     <w:p/>
     <w:p>
@@ -195,9 +394,17 @@
         </w:rPr>
         <w:lastRenderedPageBreak/>
         <w:drawing>
-          <wp:inline distT="0" distB="0" distL="0" distR="0" wp14:anchorId="6E0928B5" wp14:editId="706B9C57">
-            <wp:extent cx="4533900" cy="5648325"/>
-            <wp:effectExtent l="0" t="0" r="0" b="9525"/>
+          <wp:anchor distT="0" distB="0" distL="114300" distR="114300" simplePos="0" relativeHeight="251663360" behindDoc="0" locked="0" layoutInCell="1" allowOverlap="1" wp14:anchorId="6E0928B5" wp14:editId="389516AE">
+            <wp:simplePos x="0" y="0"/>
+            <wp:positionH relativeFrom="column">
+              <wp:posOffset>1148080</wp:posOffset>
+            </wp:positionH>
+            <wp:positionV relativeFrom="paragraph">
+              <wp:posOffset>233680</wp:posOffset>
+            </wp:positionV>
+            <wp:extent cx="3381375" cy="4212511"/>
+            <wp:effectExtent l="0" t="0" r="0" b="0"/>
+            <wp:wrapNone/>
             <wp:docPr id="5" name="Image 5"/>
             <wp:cNvGraphicFramePr>
               <a:graphicFrameLocks xmlns:a="http://schemas.openxmlformats.org/drawingml/2006/main" noChangeAspect="1"/>
@@ -210,7 +417,13 @@
                     <pic:cNvPicPr/>
                   </pic:nvPicPr>
                   <pic:blipFill>
-                    <a:blip r:embed="rId8"/>
+                    <a:blip r:embed="rId8">
+                      <a:extLst>
+                        <a:ext uri="{28A0092B-C50C-407E-A947-70E740481C1C}">
+                          <a14:useLocalDpi xmlns:a14="http://schemas.microsoft.com/office/drawing/2010/main" val="0"/>
+                        </a:ext>
+                      </a:extLst>
+                    </a:blip>
                     <a:stretch>
                       <a:fillRect/>
                     </a:stretch>
@@ -218,7 +431,7 @@
                   <pic:spPr>
                     <a:xfrm>
                       <a:off x="0" y="0"/>
-                      <a:ext cx="4533900" cy="5648325"/>
+                      <a:ext cx="3381375" cy="4212511"/>
                     </a:xfrm>
                     <a:prstGeom prst="rect">
                       <a:avLst/>
@@ -227,22 +440,48 @@
                 </pic:pic>
               </a:graphicData>
             </a:graphic>
-          </wp:inline>
+            <wp14:sizeRelH relativeFrom="margin">
+              <wp14:pctWidth>0</wp14:pctWidth>
+            </wp14:sizeRelH>
+            <wp14:sizeRelV relativeFrom="margin">
+              <wp14:pctHeight>0</wp14:pctHeight>
+            </wp14:sizeRelV>
+          </wp:anchor>
         </w:drawing>
       </w:r>
     </w:p>
     <w:p/>
     <w:p/>
+    <w:p/>
+    <w:p/>
+    <w:p/>
+    <w:p/>
+    <w:p/>
+    <w:p/>
+    <w:p/>
+    <w:p/>
+    <w:p/>
+    <w:p/>
+    <w:p/>
+    <w:p/>
+    <w:p/>
     <w:p>
       <w:r>
         <w:rPr>
           <w:noProof/>
         </w:rPr>
-        <w:lastRenderedPageBreak/>
         <w:drawing>
-          <wp:inline distT="0" distB="0" distL="0" distR="0" wp14:anchorId="4A78CB8D" wp14:editId="1725AA68">
-            <wp:extent cx="3228975" cy="5734050"/>
-            <wp:effectExtent l="0" t="0" r="9525" b="0"/>
+          <wp:anchor distT="0" distB="0" distL="114300" distR="114300" simplePos="0" relativeHeight="251664384" behindDoc="0" locked="0" layoutInCell="1" allowOverlap="1" wp14:anchorId="4A78CB8D" wp14:editId="3A6625EC">
+            <wp:simplePos x="0" y="0"/>
+            <wp:positionH relativeFrom="column">
+              <wp:posOffset>1405255</wp:posOffset>
+            </wp:positionH>
+            <wp:positionV relativeFrom="paragraph">
+              <wp:posOffset>226060</wp:posOffset>
+            </wp:positionV>
+            <wp:extent cx="2596053" cy="4610100"/>
+            <wp:effectExtent l="0" t="0" r="0" b="0"/>
+            <wp:wrapNone/>
             <wp:docPr id="6" name="Image 6"/>
             <wp:cNvGraphicFramePr>
               <a:graphicFrameLocks xmlns:a="http://schemas.openxmlformats.org/drawingml/2006/main" noChangeAspect="1"/>
@@ -255,7 +494,13 @@
                     <pic:cNvPicPr/>
                   </pic:nvPicPr>
                   <pic:blipFill>
-                    <a:blip r:embed="rId9"/>
+                    <a:blip r:embed="rId9">
+                      <a:extLst>
+                        <a:ext uri="{28A0092B-C50C-407E-A947-70E740481C1C}">
+                          <a14:useLocalDpi xmlns:a14="http://schemas.microsoft.com/office/drawing/2010/main" val="0"/>
+                        </a:ext>
+                      </a:extLst>
+                    </a:blip>
                     <a:stretch>
                       <a:fillRect/>
                     </a:stretch>
@@ -263,7 +508,7 @@
                   <pic:spPr>
                     <a:xfrm>
                       <a:off x="0" y="0"/>
-                      <a:ext cx="3228975" cy="5734050"/>
+                      <a:ext cx="2596053" cy="4610100"/>
                     </a:xfrm>
                     <a:prstGeom prst="rect">
                       <a:avLst/>
@@ -272,21 +517,48 @@
                 </pic:pic>
               </a:graphicData>
             </a:graphic>
-          </wp:inline>
+            <wp14:sizeRelH relativeFrom="margin">
+              <wp14:pctWidth>0</wp14:pctWidth>
+            </wp14:sizeRelH>
+            <wp14:sizeRelV relativeFrom="margin">
+              <wp14:pctHeight>0</wp14:pctHeight>
+            </wp14:sizeRelV>
+          </wp:anchor>
         </w:drawing>
       </w:r>
     </w:p>
     <w:p/>
     <w:p/>
+    <w:p/>
+    <w:p/>
+    <w:p/>
+    <w:p/>
+    <w:p/>
+    <w:p/>
+    <w:p/>
+    <w:p/>
+    <w:p/>
+    <w:p/>
+    <w:p/>
+    <w:p/>
     <w:p>
       <w:r>
         <w:rPr>
           <w:noProof/>
         </w:rPr>
+        <w:lastRenderedPageBreak/>
         <w:drawing>
-          <wp:inline distT="0" distB="0" distL="0" distR="0" wp14:anchorId="21737281" wp14:editId="50DFB699">
+          <wp:anchor distT="0" distB="0" distL="114300" distR="114300" simplePos="0" relativeHeight="251665408" behindDoc="0" locked="0" layoutInCell="1" allowOverlap="1" wp14:anchorId="21737281" wp14:editId="2C5C07E0">
+            <wp:simplePos x="0" y="0"/>
+            <wp:positionH relativeFrom="column">
+              <wp:posOffset>-137795</wp:posOffset>
+            </wp:positionH>
+            <wp:positionV relativeFrom="paragraph">
+              <wp:posOffset>207645</wp:posOffset>
+            </wp:positionV>
             <wp:extent cx="5760720" cy="2454275"/>
             <wp:effectExtent l="0" t="0" r="0" b="3175"/>
+            <wp:wrapNone/>
             <wp:docPr id="7" name="Image 7"/>
             <wp:cNvGraphicFramePr>
               <a:graphicFrameLocks xmlns:a="http://schemas.openxmlformats.org/drawingml/2006/main" noChangeAspect="1"/>
@@ -299,7 +571,13 @@
                     <pic:cNvPicPr/>
                   </pic:nvPicPr>
                   <pic:blipFill>
-                    <a:blip r:embed="rId10"/>
+                    <a:blip r:embed="rId10">
+                      <a:extLst>
+                        <a:ext uri="{28A0092B-C50C-407E-A947-70E740481C1C}">
+                          <a14:useLocalDpi xmlns:a14="http://schemas.microsoft.com/office/drawing/2010/main" val="0"/>
+                        </a:ext>
+                      </a:extLst>
+                    </a:blip>
                     <a:stretch>
                       <a:fillRect/>
                     </a:stretch>
@@ -316,20 +594,37 @@
                 </pic:pic>
               </a:graphicData>
             </a:graphic>
-          </wp:inline>
+          </wp:anchor>
         </w:drawing>
       </w:r>
     </w:p>
+    <w:p/>
+    <w:p/>
+    <w:p/>
+    <w:p/>
+    <w:p/>
+    <w:p/>
+    <w:p/>
+    <w:p/>
+    <w:p/>
+    <w:p/>
     <w:p>
       <w:r>
         <w:rPr>
           <w:noProof/>
         </w:rPr>
-        <w:lastRenderedPageBreak/>
         <w:drawing>
-          <wp:inline distT="0" distB="0" distL="0" distR="0" wp14:anchorId="2CDAD0D3" wp14:editId="4A6E23C6">
+          <wp:anchor distT="0" distB="0" distL="114300" distR="114300" simplePos="0" relativeHeight="251666432" behindDoc="0" locked="0" layoutInCell="1" allowOverlap="1" wp14:anchorId="2CDAD0D3" wp14:editId="3F24AE84">
+            <wp:simplePos x="0" y="0"/>
+            <wp:positionH relativeFrom="column">
+              <wp:posOffset>-71120</wp:posOffset>
+            </wp:positionH>
+            <wp:positionV relativeFrom="paragraph">
+              <wp:posOffset>100330</wp:posOffset>
+            </wp:positionV>
             <wp:extent cx="5760720" cy="765810"/>
             <wp:effectExtent l="0" t="0" r="0" b="0"/>
+            <wp:wrapNone/>
             <wp:docPr id="8" name="Image 8"/>
             <wp:cNvGraphicFramePr>
               <a:graphicFrameLocks xmlns:a="http://schemas.openxmlformats.org/drawingml/2006/main" noChangeAspect="1"/>
@@ -342,7 +637,13 @@
                     <pic:cNvPicPr/>
                   </pic:nvPicPr>
                   <pic:blipFill>
-                    <a:blip r:embed="rId11"/>
+                    <a:blip r:embed="rId11">
+                      <a:extLst>
+                        <a:ext uri="{28A0092B-C50C-407E-A947-70E740481C1C}">
+                          <a14:useLocalDpi xmlns:a14="http://schemas.microsoft.com/office/drawing/2010/main" val="0"/>
+                        </a:ext>
+                      </a:extLst>
+                    </a:blip>
                     <a:stretch>
                       <a:fillRect/>
                     </a:stretch>
@@ -359,12 +660,14 @@
                 </pic:pic>
               </a:graphicData>
             </a:graphic>
-          </wp:inline>
+          </wp:anchor>
         </w:drawing>
       </w:r>
     </w:p>
     <w:p/>
     <w:p/>
+    <w:p/>
+    <w:p/>
     <w:p>
       <w:r>
         <w:t>m.</w:t>
@@ -372,7 +675,15 @@
     </w:p>
     <w:p>
       <w:r>
-        <w:t>Les « transactions fees » évoluent suivant l’état du réseau (nombre de transactions…).</w:t>
+        <w:t xml:space="preserve">Les « transactions </w:t>
+      </w:r>
+      <w:proofErr w:type="spellStart"/>
+      <w:r>
+        <w:t>fees</w:t>
+      </w:r>
+      <w:proofErr w:type="spellEnd"/>
+      <w:r>
+        <w:t> » évoluent suivant l’état du réseau (nombre de transactions…).</w:t>
       </w:r>
     </w:p>
     <w:p>
@@ -382,7 +693,15 @@
     </w:p>
     <w:p>
       <w:r>
-        <w:t xml:space="preserve">Adresse publique du smart contract : </w:t>
+        <w:t xml:space="preserve">Adresse publique du smart </w:t>
+      </w:r>
+      <w:proofErr w:type="spellStart"/>
+      <w:r>
+        <w:t>contract</w:t>
+      </w:r>
+      <w:proofErr w:type="spellEnd"/>
+      <w:r>
+        <w:t xml:space="preserve"> : </w:t>
       </w:r>
       <w:r>
         <w:t>0x8c330951db5119ed0ff928ab7fd4c651b0becc34</w:t>
@@ -406,9 +725,17 @@
           <w:noProof/>
         </w:rPr>
         <w:drawing>
-          <wp:inline distT="0" distB="0" distL="0" distR="0" wp14:anchorId="4501D058" wp14:editId="7CCEF28A">
+          <wp:anchor distT="0" distB="0" distL="114300" distR="114300" simplePos="0" relativeHeight="251667456" behindDoc="0" locked="0" layoutInCell="1" allowOverlap="1" wp14:anchorId="4501D058" wp14:editId="0555509B">
+            <wp:simplePos x="0" y="0"/>
+            <wp:positionH relativeFrom="column">
+              <wp:posOffset>-4445</wp:posOffset>
+            </wp:positionH>
+            <wp:positionV relativeFrom="paragraph">
+              <wp:posOffset>-3175</wp:posOffset>
+            </wp:positionV>
             <wp:extent cx="5760720" cy="2730500"/>
             <wp:effectExtent l="0" t="0" r="0" b="0"/>
+            <wp:wrapNone/>
             <wp:docPr id="9" name="Image 9"/>
             <wp:cNvGraphicFramePr>
               <a:graphicFrameLocks xmlns:a="http://schemas.openxmlformats.org/drawingml/2006/main" noChangeAspect="1"/>
@@ -421,7 +748,13 @@
                     <pic:cNvPicPr/>
                   </pic:nvPicPr>
                   <pic:blipFill>
-                    <a:blip r:embed="rId12"/>
+                    <a:blip r:embed="rId12">
+                      <a:extLst>
+                        <a:ext uri="{28A0092B-C50C-407E-A947-70E740481C1C}">
+                          <a14:useLocalDpi xmlns:a14="http://schemas.microsoft.com/office/drawing/2010/main" val="0"/>
+                        </a:ext>
+                      </a:extLst>
+                    </a:blip>
                     <a:stretch>
                       <a:fillRect/>
                     </a:stretch>
@@ -438,21 +771,36 @@
                 </pic:pic>
               </a:graphicData>
             </a:graphic>
-          </wp:inline>
+          </wp:anchor>
         </w:drawing>
       </w:r>
     </w:p>
     <w:p/>
+    <w:p/>
+    <w:p/>
+    <w:p/>
+    <w:p/>
+    <w:p/>
+    <w:p/>
+    <w:p/>
+    <w:p/>
     <w:p>
       <w:r>
         <w:rPr>
           <w:noProof/>
         </w:rPr>
-        <w:lastRenderedPageBreak/>
         <w:drawing>
-          <wp:inline distT="0" distB="0" distL="0" distR="0" wp14:anchorId="7D9E5481" wp14:editId="36CE20A9">
+          <wp:anchor distT="0" distB="0" distL="114300" distR="114300" simplePos="0" relativeHeight="251668480" behindDoc="0" locked="0" layoutInCell="1" allowOverlap="1" wp14:anchorId="7D9E5481" wp14:editId="4840504A">
+            <wp:simplePos x="0" y="0"/>
+            <wp:positionH relativeFrom="column">
+              <wp:posOffset>-52070</wp:posOffset>
+            </wp:positionH>
+            <wp:positionV relativeFrom="paragraph">
+              <wp:posOffset>-394335</wp:posOffset>
+            </wp:positionV>
             <wp:extent cx="2806024" cy="4505325"/>
             <wp:effectExtent l="0" t="0" r="0" b="0"/>
+            <wp:wrapNone/>
             <wp:docPr id="10" name="Image 10"/>
             <wp:cNvGraphicFramePr>
               <a:graphicFrameLocks xmlns:a="http://schemas.openxmlformats.org/drawingml/2006/main" noChangeAspect="1"/>
@@ -465,7 +813,13 @@
                     <pic:cNvPicPr/>
                   </pic:nvPicPr>
                   <pic:blipFill>
-                    <a:blip r:embed="rId13"/>
+                    <a:blip r:embed="rId13">
+                      <a:extLst>
+                        <a:ext uri="{28A0092B-C50C-407E-A947-70E740481C1C}">
+                          <a14:useLocalDpi xmlns:a14="http://schemas.microsoft.com/office/drawing/2010/main" val="0"/>
+                        </a:ext>
+                      </a:extLst>
+                    </a:blip>
                     <a:stretch>
                       <a:fillRect/>
                     </a:stretch>
@@ -473,7 +827,7 @@
                   <pic:spPr>
                     <a:xfrm>
                       <a:off x="0" y="0"/>
-                      <a:ext cx="2815709" cy="4520875"/>
+                      <a:ext cx="2806024" cy="4505325"/>
                     </a:xfrm>
                     <a:prstGeom prst="rect">
                       <a:avLst/>
@@ -482,11 +836,26 @@
                 </pic:pic>
               </a:graphicData>
             </a:graphic>
-          </wp:inline>
+          </wp:anchor>
         </w:drawing>
       </w:r>
     </w:p>
     <w:p/>
+    <w:p/>
+    <w:p/>
+    <w:p/>
+    <w:p/>
+    <w:p/>
+    <w:p/>
+    <w:p/>
+    <w:p/>
+    <w:p/>
+    <w:p/>
+    <w:p/>
+    <w:p/>
+    <w:p/>
+    <w:p/>
+    <w:p/>
     <w:p>
       <w:r>
         <w:t>p.</w:t>
@@ -498,9 +867,17 @@
           <w:noProof/>
         </w:rPr>
         <w:drawing>
-          <wp:inline distT="0" distB="0" distL="0" distR="0" wp14:anchorId="6583DE5F" wp14:editId="59A9534A">
+          <wp:anchor distT="0" distB="0" distL="114300" distR="114300" simplePos="0" relativeHeight="251669504" behindDoc="0" locked="0" layoutInCell="1" allowOverlap="1" wp14:anchorId="6583DE5F" wp14:editId="7EEA0301">
+            <wp:simplePos x="0" y="0"/>
+            <wp:positionH relativeFrom="column">
+              <wp:posOffset>624205</wp:posOffset>
+            </wp:positionH>
+            <wp:positionV relativeFrom="paragraph">
+              <wp:posOffset>235585</wp:posOffset>
+            </wp:positionV>
             <wp:extent cx="2486025" cy="3566158"/>
             <wp:effectExtent l="0" t="0" r="0" b="0"/>
+            <wp:wrapNone/>
             <wp:docPr id="13" name="Image 13"/>
             <wp:cNvGraphicFramePr>
               <a:graphicFrameLocks xmlns:a="http://schemas.openxmlformats.org/drawingml/2006/main" noChangeAspect="1"/>
@@ -513,7 +890,13 @@
                     <pic:cNvPicPr/>
                   </pic:nvPicPr>
                   <pic:blipFill>
-                    <a:blip r:embed="rId14"/>
+                    <a:blip r:embed="rId14">
+                      <a:extLst>
+                        <a:ext uri="{28A0092B-C50C-407E-A947-70E740481C1C}">
+                          <a14:useLocalDpi xmlns:a14="http://schemas.microsoft.com/office/drawing/2010/main" val="0"/>
+                        </a:ext>
+                      </a:extLst>
+                    </a:blip>
                     <a:stretch>
                       <a:fillRect/>
                     </a:stretch>
@@ -521,7 +904,7 @@
                   <pic:spPr>
                     <a:xfrm>
                       <a:off x="0" y="0"/>
-                      <a:ext cx="2495860" cy="3580267"/>
+                      <a:ext cx="2486025" cy="3566158"/>
                     </a:xfrm>
                     <a:prstGeom prst="rect">
                       <a:avLst/>
@@ -530,30 +913,39 @@
                 </pic:pic>
               </a:graphicData>
             </a:graphic>
-          </wp:inline>
+          </wp:anchor>
         </w:drawing>
       </w:r>
     </w:p>
-    <w:p>
-      <w:pPr>
-        <w:tabs>
-          <w:tab w:val="left" w:pos="1485"/>
-        </w:tabs>
-      </w:pPr>
+    <w:p/>
+    <w:p/>
+    <w:p/>
+    <w:p/>
+    <w:p/>
+    <w:p/>
+    <w:p/>
+    <w:p/>
+    <w:p/>
+    <w:p/>
+    <w:p/>
+    <w:p>
+      <w:pPr>
+        <w:tabs>
+          <w:tab w:val="left" w:pos="1485"/>
+        </w:tabs>
+      </w:pPr>
+      <w:proofErr w:type="spellStart"/>
       <w:r>
         <w:lastRenderedPageBreak/>
         <w:t>q.</w:t>
       </w:r>
       <w:r>
-        <w:t>r.</w:t>
-      </w:r>
-    </w:p>
-    <w:p>
-      <w:pPr>
-        <w:tabs>
-          <w:tab w:val="left" w:pos="1485"/>
-        </w:tabs>
-      </w:pPr>
+        <w:t>r</w:t>
+      </w:r>
+      <w:proofErr w:type="spellEnd"/>
+      <w:r>
+        <w:t>.</w:t>
+      </w:r>
     </w:p>
     <w:p>
       <w:pPr>
@@ -566,9 +958,17 @@
           <w:noProof/>
         </w:rPr>
         <w:drawing>
-          <wp:inline distT="0" distB="0" distL="0" distR="0" wp14:anchorId="78AEFFDB" wp14:editId="6C9A69D2">
+          <wp:anchor distT="0" distB="0" distL="114300" distR="114300" simplePos="0" relativeHeight="251670528" behindDoc="0" locked="0" layoutInCell="1" allowOverlap="1" wp14:anchorId="78AEFFDB" wp14:editId="3D3EA39A">
+            <wp:simplePos x="0" y="0"/>
+            <wp:positionH relativeFrom="column">
+              <wp:posOffset>-4445</wp:posOffset>
+            </wp:positionH>
+            <wp:positionV relativeFrom="paragraph">
+              <wp:posOffset>252095</wp:posOffset>
+            </wp:positionV>
             <wp:extent cx="2800350" cy="4095750"/>
             <wp:effectExtent l="0" t="0" r="0" b="0"/>
+            <wp:wrapNone/>
             <wp:docPr id="14" name="Image 14"/>
             <wp:cNvGraphicFramePr>
               <a:graphicFrameLocks xmlns:a="http://schemas.openxmlformats.org/drawingml/2006/main" noChangeAspect="1"/>
@@ -581,7 +981,13 @@
                     <pic:cNvPicPr/>
                   </pic:nvPicPr>
                   <pic:blipFill>
-                    <a:blip r:embed="rId15"/>
+                    <a:blip r:embed="rId15">
+                      <a:extLst>
+                        <a:ext uri="{28A0092B-C50C-407E-A947-70E740481C1C}">
+                          <a14:useLocalDpi xmlns:a14="http://schemas.microsoft.com/office/drawing/2010/main" val="0"/>
+                        </a:ext>
+                      </a:extLst>
+                    </a:blip>
                     <a:stretch>
                       <a:fillRect/>
                     </a:stretch>
@@ -598,22 +1004,184 @@
                 </pic:pic>
               </a:graphicData>
             </a:graphic>
-          </wp:inline>
+          </wp:anchor>
         </w:drawing>
       </w:r>
     </w:p>
     <w:p>
-      <w:r>
-        <w:br w:type="textWrapping" w:clear="all"/>
-      </w:r>
+      <w:pPr>
+        <w:tabs>
+          <w:tab w:val="left" w:pos="1485"/>
+        </w:tabs>
+      </w:pPr>
+    </w:p>
+    <w:p>
+      <w:pPr>
+        <w:tabs>
+          <w:tab w:val="left" w:pos="1485"/>
+        </w:tabs>
+      </w:pPr>
+    </w:p>
+    <w:p>
+      <w:pPr>
+        <w:tabs>
+          <w:tab w:val="left" w:pos="1485"/>
+        </w:tabs>
+      </w:pPr>
+    </w:p>
+    <w:p>
+      <w:pPr>
+        <w:tabs>
+          <w:tab w:val="left" w:pos="1485"/>
+        </w:tabs>
+      </w:pPr>
+    </w:p>
+    <w:p>
+      <w:pPr>
+        <w:tabs>
+          <w:tab w:val="left" w:pos="1485"/>
+        </w:tabs>
+      </w:pPr>
+    </w:p>
+    <w:p>
+      <w:pPr>
+        <w:tabs>
+          <w:tab w:val="left" w:pos="1485"/>
+        </w:tabs>
+      </w:pPr>
+    </w:p>
+    <w:p>
+      <w:pPr>
+        <w:tabs>
+          <w:tab w:val="left" w:pos="1485"/>
+        </w:tabs>
+      </w:pPr>
+    </w:p>
+    <w:p>
+      <w:pPr>
+        <w:tabs>
+          <w:tab w:val="left" w:pos="1485"/>
+        </w:tabs>
+      </w:pPr>
+    </w:p>
+    <w:p>
+      <w:pPr>
+        <w:tabs>
+          <w:tab w:val="left" w:pos="1485"/>
+        </w:tabs>
+      </w:pPr>
+    </w:p>
+    <w:p>
+      <w:pPr>
+        <w:tabs>
+          <w:tab w:val="left" w:pos="1485"/>
+        </w:tabs>
+      </w:pPr>
+    </w:p>
+    <w:p>
+      <w:pPr>
+        <w:tabs>
+          <w:tab w:val="left" w:pos="1485"/>
+        </w:tabs>
+      </w:pPr>
       <w:r>
         <w:rPr>
           <w:noProof/>
         </w:rPr>
         <w:drawing>
-          <wp:inline distT="0" distB="0" distL="0" distR="0" wp14:anchorId="57E04E02" wp14:editId="20349541">
+          <wp:anchor distT="0" distB="0" distL="114300" distR="114300" simplePos="0" relativeHeight="251676672" behindDoc="0" locked="0" layoutInCell="1" allowOverlap="1" wp14:anchorId="0349798F" wp14:editId="421FAC3C">
+            <wp:simplePos x="0" y="0"/>
+            <wp:positionH relativeFrom="column">
+              <wp:posOffset>3138805</wp:posOffset>
+            </wp:positionH>
+            <wp:positionV relativeFrom="paragraph">
+              <wp:posOffset>278765</wp:posOffset>
+            </wp:positionV>
+            <wp:extent cx="2743200" cy="733425"/>
+            <wp:effectExtent l="0" t="0" r="0" b="9525"/>
+            <wp:wrapNone/>
+            <wp:docPr id="16" name="Image 16"/>
+            <wp:cNvGraphicFramePr>
+              <a:graphicFrameLocks xmlns:a="http://schemas.openxmlformats.org/drawingml/2006/main" noChangeAspect="1"/>
+            </wp:cNvGraphicFramePr>
+            <a:graphic xmlns:a="http://schemas.openxmlformats.org/drawingml/2006/main">
+              <a:graphicData uri="http://schemas.openxmlformats.org/drawingml/2006/picture">
+                <pic:pic xmlns:pic="http://schemas.openxmlformats.org/drawingml/2006/picture">
+                  <pic:nvPicPr>
+                    <pic:cNvPr id="1" name=""/>
+                    <pic:cNvPicPr/>
+                  </pic:nvPicPr>
+                  <pic:blipFill>
+                    <a:blip r:embed="rId16">
+                      <a:extLst>
+                        <a:ext uri="{28A0092B-C50C-407E-A947-70E740481C1C}">
+                          <a14:useLocalDpi xmlns:a14="http://schemas.microsoft.com/office/drawing/2010/main" val="0"/>
+                        </a:ext>
+                      </a:extLst>
+                    </a:blip>
+                    <a:stretch>
+                      <a:fillRect/>
+                    </a:stretch>
+                  </pic:blipFill>
+                  <pic:spPr>
+                    <a:xfrm>
+                      <a:off x="0" y="0"/>
+                      <a:ext cx="2743200" cy="733425"/>
+                    </a:xfrm>
+                    <a:prstGeom prst="rect">
+                      <a:avLst/>
+                    </a:prstGeom>
+                  </pic:spPr>
+                </pic:pic>
+              </a:graphicData>
+            </a:graphic>
+          </wp:anchor>
+        </w:drawing>
+      </w:r>
+    </w:p>
+    <w:p>
+      <w:pPr>
+        <w:tabs>
+          <w:tab w:val="left" w:pos="1485"/>
+        </w:tabs>
+      </w:pPr>
+    </w:p>
+    <w:p>
+      <w:pPr>
+        <w:tabs>
+          <w:tab w:val="left" w:pos="1485"/>
+        </w:tabs>
+      </w:pPr>
+    </w:p>
+    <w:p>
+      <w:pPr>
+        <w:tabs>
+          <w:tab w:val="left" w:pos="1485"/>
+        </w:tabs>
+      </w:pPr>
+    </w:p>
+    <w:p>
+      <w:pPr>
+        <w:tabs>
+          <w:tab w:val="left" w:pos="1485"/>
+        </w:tabs>
+      </w:pPr>
+      <w:r>
+        <w:rPr>
+          <w:noProof/>
+        </w:rPr>
+        <w:drawing>
+          <wp:anchor distT="0" distB="0" distL="114300" distR="114300" simplePos="0" relativeHeight="251677696" behindDoc="0" locked="0" layoutInCell="1" allowOverlap="1" wp14:anchorId="57E04E02" wp14:editId="4FBA46EB">
+            <wp:simplePos x="0" y="0"/>
+            <wp:positionH relativeFrom="column">
+              <wp:posOffset>-128270</wp:posOffset>
+            </wp:positionH>
+            <wp:positionV relativeFrom="paragraph">
+              <wp:posOffset>235585</wp:posOffset>
+            </wp:positionV>
             <wp:extent cx="5760720" cy="3789680"/>
             <wp:effectExtent l="0" t="0" r="0" b="1270"/>
+            <wp:wrapNone/>
             <wp:docPr id="15" name="Image 15"/>
             <wp:cNvGraphicFramePr>
               <a:graphicFrameLocks xmlns:a="http://schemas.openxmlformats.org/drawingml/2006/main" noChangeAspect="1"/>
@@ -626,7 +1194,13 @@
                     <pic:cNvPicPr/>
                   </pic:nvPicPr>
                   <pic:blipFill>
-                    <a:blip r:embed="rId16"/>
+                    <a:blip r:embed="rId17">
+                      <a:extLst>
+                        <a:ext uri="{28A0092B-C50C-407E-A947-70E740481C1C}">
+                          <a14:useLocalDpi xmlns:a14="http://schemas.microsoft.com/office/drawing/2010/main" val="0"/>
+                        </a:ext>
+                      </a:extLst>
+                    </a:blip>
                     <a:stretch>
                       <a:fillRect/>
                     </a:stretch>
@@ -643,14 +1217,101 @@
                 </pic:pic>
               </a:graphicData>
             </a:graphic>
-          </wp:inline>
+          </wp:anchor>
         </w:drawing>
       </w:r>
     </w:p>
     <w:p>
+      <w:pPr>
+        <w:tabs>
+          <w:tab w:val="left" w:pos="1485"/>
+        </w:tabs>
+      </w:pPr>
+    </w:p>
+    <w:p>
+      <w:pPr>
+        <w:tabs>
+          <w:tab w:val="left" w:pos="1485"/>
+        </w:tabs>
+      </w:pPr>
+    </w:p>
+    <w:p>
+      <w:pPr>
+        <w:tabs>
+          <w:tab w:val="left" w:pos="1485"/>
+        </w:tabs>
+      </w:pPr>
+    </w:p>
+    <w:p>
+      <w:pPr>
+        <w:tabs>
+          <w:tab w:val="left" w:pos="1485"/>
+        </w:tabs>
+      </w:pPr>
+    </w:p>
+    <w:p>
+      <w:pPr>
+        <w:tabs>
+          <w:tab w:val="left" w:pos="1485"/>
+        </w:tabs>
+      </w:pPr>
+    </w:p>
+    <w:p>
+      <w:pPr>
+        <w:tabs>
+          <w:tab w:val="left" w:pos="1485"/>
+        </w:tabs>
+      </w:pPr>
+    </w:p>
+    <w:p>
+      <w:pPr>
+        <w:tabs>
+          <w:tab w:val="left" w:pos="1485"/>
+        </w:tabs>
+      </w:pPr>
+    </w:p>
+    <w:p>
+      <w:pPr>
+        <w:tabs>
+          <w:tab w:val="left" w:pos="1485"/>
+        </w:tabs>
+      </w:pPr>
+    </w:p>
+    <w:p>
+      <w:pPr>
+        <w:tabs>
+          <w:tab w:val="left" w:pos="1485"/>
+        </w:tabs>
+      </w:pPr>
+    </w:p>
+    <w:p>
+      <w:pPr>
+        <w:tabs>
+          <w:tab w:val="left" w:pos="1485"/>
+        </w:tabs>
+      </w:pPr>
+    </w:p>
+    <w:p>
+      <w:pPr>
+        <w:tabs>
+          <w:tab w:val="left" w:pos="1485"/>
+        </w:tabs>
+      </w:pPr>
+    </w:p>
+    <w:p>
+      <w:r>
+        <w:br w:type="textWrapping" w:clear="all"/>
+      </w:r>
+    </w:p>
+    <w:p>
+      <w:r>
+        <w:t>s.</w:t>
+      </w:r>
+    </w:p>
+    <w:p>
       <w:r>
         <w:lastRenderedPageBreak/>
-        <w:t>s.</w:t>
+        <w:t xml:space="preserve">t. </w:t>
       </w:r>
     </w:p>
     <w:p>
@@ -659,58 +1320,17 @@
           <w:noProof/>
         </w:rPr>
         <w:drawing>
-          <wp:inline distT="0" distB="0" distL="0" distR="0" wp14:anchorId="0349798F" wp14:editId="34C920D7">
-            <wp:extent cx="2743200" cy="733425"/>
-            <wp:effectExtent l="0" t="0" r="0" b="9525"/>
-            <wp:docPr id="16" name="Image 16"/>
-            <wp:cNvGraphicFramePr>
-              <a:graphicFrameLocks xmlns:a="http://schemas.openxmlformats.org/drawingml/2006/main" noChangeAspect="1"/>
-            </wp:cNvGraphicFramePr>
-            <a:graphic xmlns:a="http://schemas.openxmlformats.org/drawingml/2006/main">
-              <a:graphicData uri="http://schemas.openxmlformats.org/drawingml/2006/picture">
-                <pic:pic xmlns:pic="http://schemas.openxmlformats.org/drawingml/2006/picture">
-                  <pic:nvPicPr>
-                    <pic:cNvPr id="1" name=""/>
-                    <pic:cNvPicPr/>
-                  </pic:nvPicPr>
-                  <pic:blipFill>
-                    <a:blip r:embed="rId17"/>
-                    <a:stretch>
-                      <a:fillRect/>
-                    </a:stretch>
-                  </pic:blipFill>
-                  <pic:spPr>
-                    <a:xfrm>
-                      <a:off x="0" y="0"/>
-                      <a:ext cx="2743200" cy="733425"/>
-                    </a:xfrm>
-                    <a:prstGeom prst="rect">
-                      <a:avLst/>
-                    </a:prstGeom>
-                  </pic:spPr>
-                </pic:pic>
-              </a:graphicData>
-            </a:graphic>
-          </wp:inline>
-        </w:drawing>
-      </w:r>
-    </w:p>
-    <w:p/>
-    <w:p/>
-    <w:p>
-      <w:r>
-        <w:t xml:space="preserve">t. </w:t>
-      </w:r>
-    </w:p>
-    <w:p>
-      <w:r>
-        <w:rPr>
-          <w:noProof/>
-        </w:rPr>
-        <w:drawing>
-          <wp:inline distT="0" distB="0" distL="0" distR="0" wp14:anchorId="286C987A" wp14:editId="2053E122">
+          <wp:anchor distT="0" distB="0" distL="114300" distR="114300" simplePos="0" relativeHeight="251675648" behindDoc="0" locked="0" layoutInCell="1" allowOverlap="1" wp14:anchorId="286C987A" wp14:editId="5C3DF92A">
+            <wp:simplePos x="0" y="0"/>
+            <wp:positionH relativeFrom="column">
+              <wp:posOffset>-52070</wp:posOffset>
+            </wp:positionH>
+            <wp:positionV relativeFrom="paragraph">
+              <wp:posOffset>300990</wp:posOffset>
+            </wp:positionV>
             <wp:extent cx="5760720" cy="2861945"/>
             <wp:effectExtent l="0" t="0" r="0" b="0"/>
+            <wp:wrapNone/>
             <wp:docPr id="17" name="Image 17"/>
             <wp:cNvGraphicFramePr>
               <a:graphicFrameLocks xmlns:a="http://schemas.openxmlformats.org/drawingml/2006/main" noChangeAspect="1"/>
@@ -723,7 +1343,13 @@
                     <pic:cNvPicPr/>
                   </pic:nvPicPr>
                   <pic:blipFill>
-                    <a:blip r:embed="rId18"/>
+                    <a:blip r:embed="rId18">
+                      <a:extLst>
+                        <a:ext uri="{28A0092B-C50C-407E-A947-70E740481C1C}">
+                          <a14:useLocalDpi xmlns:a14="http://schemas.microsoft.com/office/drawing/2010/main" val="0"/>
+                        </a:ext>
+                      </a:extLst>
+                    </a:blip>
                     <a:stretch>
                       <a:fillRect/>
                     </a:stretch>
@@ -740,12 +1366,21 @@
                 </pic:pic>
               </a:graphicData>
             </a:graphic>
-          </wp:inline>
+          </wp:anchor>
         </w:drawing>
       </w:r>
     </w:p>
     <w:p/>
     <w:p/>
+    <w:p/>
+    <w:p/>
+    <w:p/>
+    <w:p/>
+    <w:p/>
+    <w:p/>
+    <w:p/>
+    <w:p/>
+    <w:p/>
     <w:p>
       <w:r>
         <w:t xml:space="preserve">u. </w:t>
@@ -757,7 +1392,7 @@
           <w:noProof/>
         </w:rPr>
         <w:drawing>
-          <wp:anchor distT="0" distB="0" distL="114300" distR="114300" simplePos="0" relativeHeight="251658240" behindDoc="0" locked="0" layoutInCell="1" allowOverlap="1" wp14:anchorId="6C46EB5A" wp14:editId="02108807">
+          <wp:anchor distT="0" distB="0" distL="114300" distR="114300" simplePos="0" relativeHeight="251658240" behindDoc="0" locked="0" layoutInCell="1" allowOverlap="1" wp14:anchorId="6C46EB5A" wp14:editId="62DE936F">
             <wp:simplePos x="0" y="0"/>
             <wp:positionH relativeFrom="column">
               <wp:posOffset>252730</wp:posOffset>
@@ -818,20 +1453,35 @@
     <w:p/>
     <w:p/>
     <w:p/>
-    <w:p>
-      <w:r>
+    <w:p/>
+    <w:p/>
+    <w:p/>
+    <w:p/>
+    <w:p/>
+    <w:p>
+      <w:r>
+        <w:lastRenderedPageBreak/>
         <w:t xml:space="preserve">v. </w:t>
       </w:r>
     </w:p>
+    <w:p/>
     <w:p>
       <w:r>
         <w:rPr>
           <w:noProof/>
         </w:rPr>
         <w:drawing>
-          <wp:inline distT="0" distB="0" distL="0" distR="0" wp14:anchorId="62DDF43D" wp14:editId="22F1B84B">
+          <wp:anchor distT="0" distB="0" distL="114300" distR="114300" simplePos="0" relativeHeight="251674624" behindDoc="0" locked="0" layoutInCell="1" allowOverlap="1" wp14:anchorId="62DDF43D" wp14:editId="4D091348">
+            <wp:simplePos x="0" y="0"/>
+            <wp:positionH relativeFrom="column">
+              <wp:posOffset>-99695</wp:posOffset>
+            </wp:positionH>
+            <wp:positionV relativeFrom="paragraph">
+              <wp:posOffset>78740</wp:posOffset>
+            </wp:positionV>
             <wp:extent cx="5760720" cy="3032760"/>
             <wp:effectExtent l="0" t="0" r="0" b="0"/>
+            <wp:wrapNone/>
             <wp:docPr id="23" name="Image 23"/>
             <wp:cNvGraphicFramePr>
               <a:graphicFrameLocks xmlns:a="http://schemas.openxmlformats.org/drawingml/2006/main" noChangeAspect="1"/>
@@ -844,7 +1494,13 @@
                     <pic:cNvPicPr/>
                   </pic:nvPicPr>
                   <pic:blipFill>
-                    <a:blip r:embed="rId20"/>
+                    <a:blip r:embed="rId20">
+                      <a:extLst>
+                        <a:ext uri="{28A0092B-C50C-407E-A947-70E740481C1C}">
+                          <a14:useLocalDpi xmlns:a14="http://schemas.microsoft.com/office/drawing/2010/main" val="0"/>
+                        </a:ext>
+                      </a:extLst>
+                    </a:blip>
                     <a:stretch>
                       <a:fillRect/>
                     </a:stretch>
@@ -861,10 +1517,21 @@
                 </pic:pic>
               </a:graphicData>
             </a:graphic>
-          </wp:inline>
+          </wp:anchor>
         </w:drawing>
       </w:r>
     </w:p>
+    <w:p/>
+    <w:p/>
+    <w:p/>
+    <w:p/>
+    <w:p/>
+    <w:p/>
+    <w:p/>
+    <w:p/>
+    <w:p/>
+    <w:p/>
+    <w:p/>
     <w:p/>
     <w:p>
       <w:r>
@@ -886,7 +1553,6 @@
       </w:hyperlink>
     </w:p>
     <w:p/>
-    <w:p/>
     <w:p>
       <w:r>
         <w:t>w.</w:t>
@@ -912,24 +1578,24 @@
         <w:t>0xc447d09EE09ee8973d2e3D393495D42Fc771765d</w:t>
       </w:r>
     </w:p>
-    <w:p>
-      <w:pPr>
-        <w:rPr>
-          <w:rFonts w:ascii="Calibri" w:hAnsi="Calibri" w:cs="Calibri"/>
-          <w:color w:val="000000"/>
-          <w:shd w:val="clear" w:color="auto" w:fill="FFFFFF"/>
-        </w:rPr>
-      </w:pPr>
-    </w:p>
+    <w:p/>
     <w:p>
       <w:r>
         <w:rPr>
           <w:noProof/>
         </w:rPr>
         <w:drawing>
-          <wp:inline distT="0" distB="0" distL="0" distR="0" wp14:anchorId="61964150" wp14:editId="5C54764C">
+          <wp:anchor distT="0" distB="0" distL="114300" distR="114300" simplePos="0" relativeHeight="251673600" behindDoc="0" locked="0" layoutInCell="1" allowOverlap="1" wp14:anchorId="61964150" wp14:editId="663C4A30">
+            <wp:simplePos x="0" y="0"/>
+            <wp:positionH relativeFrom="column">
+              <wp:posOffset>271780</wp:posOffset>
+            </wp:positionH>
+            <wp:positionV relativeFrom="paragraph">
+              <wp:posOffset>148590</wp:posOffset>
+            </wp:positionV>
             <wp:extent cx="2819400" cy="1952625"/>
             <wp:effectExtent l="0" t="0" r="0" b="9525"/>
+            <wp:wrapNone/>
             <wp:docPr id="24" name="Image 24"/>
             <wp:cNvGraphicFramePr>
               <a:graphicFrameLocks xmlns:a="http://schemas.openxmlformats.org/drawingml/2006/main" noChangeAspect="1"/>
@@ -942,7 +1608,13 @@
                     <pic:cNvPicPr/>
                   </pic:nvPicPr>
                   <pic:blipFill>
-                    <a:blip r:embed="rId22"/>
+                    <a:blip r:embed="rId22">
+                      <a:extLst>
+                        <a:ext uri="{28A0092B-C50C-407E-A947-70E740481C1C}">
+                          <a14:useLocalDpi xmlns:a14="http://schemas.microsoft.com/office/drawing/2010/main" val="0"/>
+                        </a:ext>
+                      </a:extLst>
+                    </a:blip>
                     <a:stretch>
                       <a:fillRect/>
                     </a:stretch>
@@ -959,10 +1631,16 @@
                 </pic:pic>
               </a:graphicData>
             </a:graphic>
-          </wp:inline>
+          </wp:anchor>
         </w:drawing>
       </w:r>
     </w:p>
+    <w:p/>
+    <w:p/>
+    <w:p/>
+    <w:p/>
+    <w:p/>
+    <w:p/>
     <w:p/>
     <w:p/>
     <w:p/>
@@ -974,10 +1652,23 @@
     </w:p>
     <w:p>
       <w:r>
-        <w:t>Utilisation de modifier dans Ownable</w:t>
-      </w:r>
-      <w:r>
-        <w:t xml:space="preserve"> que l’on va appeler dans le addCandidate.</w:t>
+        <w:t xml:space="preserve">Utilisation de modifier dans </w:t>
+      </w:r>
+      <w:proofErr w:type="spellStart"/>
+      <w:r>
+        <w:t>Ownable</w:t>
+      </w:r>
+      <w:proofErr w:type="spellEnd"/>
+      <w:r>
+        <w:t xml:space="preserve"> que l’on va appeler dans le </w:t>
+      </w:r>
+      <w:proofErr w:type="spellStart"/>
+      <w:r>
+        <w:t>addCandidate</w:t>
+      </w:r>
+      <w:proofErr w:type="spellEnd"/>
+      <w:r>
+        <w:t>.</w:t>
       </w:r>
     </w:p>
     <w:p/>
@@ -994,9 +1685,17 @@
           <w:noProof/>
         </w:rPr>
         <w:drawing>
-          <wp:inline distT="0" distB="0" distL="0" distR="0" wp14:anchorId="541B3893" wp14:editId="3356381E">
+          <wp:anchor distT="0" distB="0" distL="114300" distR="114300" simplePos="0" relativeHeight="251672576" behindDoc="0" locked="0" layoutInCell="1" allowOverlap="1" wp14:anchorId="541B3893" wp14:editId="0B91E5CC">
+            <wp:simplePos x="0" y="0"/>
+            <wp:positionH relativeFrom="column">
+              <wp:posOffset>-61595</wp:posOffset>
+            </wp:positionH>
+            <wp:positionV relativeFrom="paragraph">
+              <wp:posOffset>167640</wp:posOffset>
+            </wp:positionV>
             <wp:extent cx="5067300" cy="847725"/>
             <wp:effectExtent l="0" t="0" r="0" b="9525"/>
+            <wp:wrapNone/>
             <wp:docPr id="25" name="Image 25"/>
             <wp:cNvGraphicFramePr>
               <a:graphicFrameLocks xmlns:a="http://schemas.openxmlformats.org/drawingml/2006/main" noChangeAspect="1"/>
@@ -1009,7 +1708,13 @@
                     <pic:cNvPicPr/>
                   </pic:nvPicPr>
                   <pic:blipFill>
-                    <a:blip r:embed="rId23"/>
+                    <a:blip r:embed="rId23">
+                      <a:extLst>
+                        <a:ext uri="{28A0092B-C50C-407E-A947-70E740481C1C}">
+                          <a14:useLocalDpi xmlns:a14="http://schemas.microsoft.com/office/drawing/2010/main" val="0"/>
+                        </a:ext>
+                      </a:extLst>
+                    </a:blip>
                     <a:stretch>
                       <a:fillRect/>
                     </a:stretch>
@@ -1026,20 +1731,32 @@
                 </pic:pic>
               </a:graphicData>
             </a:graphic>
-          </wp:inline>
+          </wp:anchor>
         </w:drawing>
       </w:r>
     </w:p>
     <w:p/>
+    <w:p/>
+    <w:p/>
+    <w:p/>
+    <w:p/>
     <w:p>
       <w:r>
         <w:rPr>
           <w:noProof/>
         </w:rPr>
         <w:drawing>
-          <wp:inline distT="0" distB="0" distL="0" distR="0" wp14:anchorId="7C042E71" wp14:editId="47769538">
+          <wp:anchor distT="0" distB="0" distL="114300" distR="114300" simplePos="0" relativeHeight="251671552" behindDoc="0" locked="0" layoutInCell="1" allowOverlap="1" wp14:anchorId="7C042E71" wp14:editId="7248DEE5">
+            <wp:simplePos x="0" y="0"/>
+            <wp:positionH relativeFrom="column">
+              <wp:posOffset>-61595</wp:posOffset>
+            </wp:positionH>
+            <wp:positionV relativeFrom="paragraph">
+              <wp:posOffset>52070</wp:posOffset>
+            </wp:positionV>
             <wp:extent cx="5181600" cy="1028700"/>
             <wp:effectExtent l="0" t="0" r="0" b="0"/>
+            <wp:wrapNone/>
             <wp:docPr id="26" name="Image 26"/>
             <wp:cNvGraphicFramePr>
               <a:graphicFrameLocks xmlns:a="http://schemas.openxmlformats.org/drawingml/2006/main" noChangeAspect="1"/>
@@ -1052,7 +1769,13 @@
                     <pic:cNvPicPr/>
                   </pic:nvPicPr>
                   <pic:blipFill>
-                    <a:blip r:embed="rId24"/>
+                    <a:blip r:embed="rId24">
+                      <a:extLst>
+                        <a:ext uri="{28A0092B-C50C-407E-A947-70E740481C1C}">
+                          <a14:useLocalDpi xmlns:a14="http://schemas.microsoft.com/office/drawing/2010/main" val="0"/>
+                        </a:ext>
+                      </a:extLst>
+                    </a:blip>
                     <a:stretch>
                       <a:fillRect/>
                     </a:stretch>
@@ -1069,14 +1792,39 @@
                 </pic:pic>
               </a:graphicData>
             </a:graphic>
-          </wp:inline>
+          </wp:anchor>
         </w:drawing>
       </w:r>
     </w:p>
     <w:p/>
-    <w:p>
-      <w:r>
-        <w:t>Possibilité d’ajouter plusieurs require (par exemple plusieurs oweners…)</w:t>
+    <w:p/>
+    <w:p/>
+    <w:p/>
+    <w:p>
+      <w:r>
+        <w:t xml:space="preserve">Possibilité d’ajouter plusieurs </w:t>
+      </w:r>
+      <w:proofErr w:type="spellStart"/>
+      <w:r>
+        <w:t>require</w:t>
+      </w:r>
+      <w:r>
+        <w:t>s</w:t>
+      </w:r>
+      <w:proofErr w:type="spellEnd"/>
+      <w:r>
+        <w:t xml:space="preserve"> (par exemple plusieurs </w:t>
+      </w:r>
+      <w:proofErr w:type="spellStart"/>
+      <w:r>
+        <w:t>owners</w:t>
+      </w:r>
+      <w:proofErr w:type="spellEnd"/>
+      <w:r>
+        <w:t>…)</w:t>
+      </w:r>
+      <w:r>
+        <w:t xml:space="preserve"> afin de vérifier chaque adresse.</w:t>
       </w:r>
     </w:p>
     <w:sectPr>

</xml_diff>